<commit_message>
Doxygen complete. Team please review all documents
</commit_message>
<xml_diff>
--- a/documents/CS450_Users_Guide.docx
+++ b/documents/CS450_Users_Guide.docx
@@ -10,6 +10,7 @@
           <w:docPartUnique/>
         </w:docPartObj>
       </w:sdtPr>
+      <w:sdtEndPr/>
       <w:sdtContent>
         <w:p>
           <w:r>
@@ -647,6 +648,7 @@
                                       <w:dataBinding w:prefixMappings="xmlns:ns0='http://purl.org/dc/elements/1.1/' xmlns:ns1='http://schemas.openxmlformats.org/package/2006/metadata/core-properties' " w:xpath="/ns1:coreProperties[1]/ns0:title[1]" w:storeItemID="{6C3C8BC8-F283-45AE-878A-BAB7291924A1}"/>
                                       <w:text/>
                                     </w:sdtPr>
+                                    <w:sdtEndPr/>
                                     <w:sdtContent>
                                       <w:r>
                                         <w:rPr>
@@ -684,6 +686,7 @@
                                       <w:dataBinding w:prefixMappings="xmlns:ns0='http://purl.org/dc/elements/1.1/' xmlns:ns1='http://schemas.openxmlformats.org/package/2006/metadata/core-properties' " w:xpath="/ns1:coreProperties[1]/ns0:subject[1]" w:storeItemID="{6C3C8BC8-F283-45AE-878A-BAB7291924A1}"/>
                                       <w:text/>
                                     </w:sdtPr>
+                                    <w:sdtEndPr/>
                                     <w:sdtContent>
                                       <w:r>
                                         <w:rPr>
@@ -869,7 +872,7 @@
       <w:pPr>
         <w:pStyle w:val="Heading1"/>
       </w:pPr>
-      <w:bookmarkStart w:id="0" w:name="_Toc31648291"/>
+      <w:bookmarkStart w:id="0" w:name="_Toc31829299"/>
       <w:r>
         <w:lastRenderedPageBreak/>
         <w:t>Preface</w:t>
@@ -886,6 +889,14 @@
     </w:p>
     <w:sdt>
       <w:sdtPr>
+        <w:rPr>
+          <w:rFonts w:asciiTheme="minorHAnsi" w:eastAsiaTheme="minorHAnsi" w:hAnsiTheme="minorHAnsi" w:cstheme="minorBidi"/>
+          <w:b w:val="0"/>
+          <w:bCs w:val="0"/>
+          <w:color w:val="auto"/>
+          <w:sz w:val="24"/>
+          <w:szCs w:val="24"/>
+        </w:rPr>
         <w:id w:val="1250008526"/>
         <w:docPartObj>
           <w:docPartGallery w:val="Table of Contents"/>
@@ -894,11 +905,7 @@
       </w:sdtPr>
       <w:sdtEndPr>
         <w:rPr>
-          <w:rFonts w:asciiTheme="minorHAnsi" w:eastAsiaTheme="minorHAnsi" w:hAnsiTheme="minorHAnsi" w:cstheme="minorBidi"/>
           <w:noProof/>
-          <w:color w:val="auto"/>
-          <w:sz w:val="24"/>
-          <w:szCs w:val="24"/>
         </w:rPr>
       </w:sdtEndPr>
       <w:sdtContent>
@@ -943,7 +950,7 @@
             </w:rPr>
             <w:fldChar w:fldCharType="separate"/>
           </w:r>
-          <w:hyperlink w:anchor="_Toc31648291" w:history="1">
+          <w:hyperlink w:anchor="_Toc31829299" w:history="1">
             <w:r>
               <w:rPr>
                 <w:rStyle w:val="Hyperlink"/>
@@ -970,7 +977,7 @@
                 <w:noProof/>
                 <w:webHidden/>
               </w:rPr>
-              <w:instrText xml:space="preserve"> PAGEREF _Toc31648291 \h </w:instrText>
+              <w:instrText xml:space="preserve"> PAGEREF _Toc31829299 \h </w:instrText>
             </w:r>
             <w:r>
               <w:rPr>
@@ -1017,7 +1024,7 @@
               <w:szCs w:val="24"/>
             </w:rPr>
           </w:pPr>
-          <w:hyperlink w:anchor="_Toc31648292" w:history="1">
+          <w:hyperlink w:anchor="_Toc31829300" w:history="1">
             <w:r>
               <w:rPr>
                 <w:rStyle w:val="Hyperlink"/>
@@ -1044,7 +1051,7 @@
                 <w:noProof/>
                 <w:webHidden/>
               </w:rPr>
-              <w:instrText xml:space="preserve"> PAGEREF _Toc31648292 \h </w:instrText>
+              <w:instrText xml:space="preserve"> PAGEREF _Toc31829300 \h </w:instrText>
             </w:r>
             <w:r>
               <w:rPr>
@@ -1091,7 +1098,7 @@
               <w:szCs w:val="24"/>
             </w:rPr>
           </w:pPr>
-          <w:hyperlink w:anchor="_Toc31648293" w:history="1">
+          <w:hyperlink w:anchor="_Toc31829301" w:history="1">
             <w:r>
               <w:rPr>
                 <w:rStyle w:val="Hyperlink"/>
@@ -1118,7 +1125,7 @@
                 <w:noProof/>
                 <w:webHidden/>
               </w:rPr>
-              <w:instrText xml:space="preserve"> PAGEREF _Toc31648293 \h </w:instrText>
+              <w:instrText xml:space="preserve"> PAGEREF _Toc31829301 \h </w:instrText>
             </w:r>
             <w:r>
               <w:rPr>
@@ -1165,7 +1172,7 @@
               <w:szCs w:val="24"/>
             </w:rPr>
           </w:pPr>
-          <w:hyperlink w:anchor="_Toc31648294" w:history="1">
+          <w:hyperlink w:anchor="_Toc31829302" w:history="1">
             <w:r>
               <w:rPr>
                 <w:rStyle w:val="Hyperlink"/>
@@ -1192,7 +1199,7 @@
                 <w:noProof/>
                 <w:webHidden/>
               </w:rPr>
-              <w:instrText xml:space="preserve"> PAGEREF _Toc31648294 \h </w:instrText>
+              <w:instrText xml:space="preserve"> PAGEREF _Toc31829302 \h </w:instrText>
             </w:r>
             <w:r>
               <w:rPr>
@@ -1239,7 +1246,7 @@
               <w:szCs w:val="24"/>
             </w:rPr>
           </w:pPr>
-          <w:hyperlink w:anchor="_Toc31648295" w:history="1">
+          <w:hyperlink w:anchor="_Toc31829303" w:history="1">
             <w:r>
               <w:rPr>
                 <w:rStyle w:val="Hyperlink"/>
@@ -1266,7 +1273,7 @@
                 <w:noProof/>
                 <w:webHidden/>
               </w:rPr>
-              <w:instrText xml:space="preserve"> PAGEREF _Toc31648295 \h </w:instrText>
+              <w:instrText xml:space="preserve"> PAGEREF _Toc31829303 \h </w:instrText>
             </w:r>
             <w:r>
               <w:rPr>
@@ -1313,7 +1320,7 @@
               <w:szCs w:val="24"/>
             </w:rPr>
           </w:pPr>
-          <w:hyperlink w:anchor="_Toc31648296" w:history="1">
+          <w:hyperlink w:anchor="_Toc31829304" w:history="1">
             <w:r>
               <w:rPr>
                 <w:rStyle w:val="Hyperlink"/>
@@ -1340,7 +1347,7 @@
                 <w:noProof/>
                 <w:webHidden/>
               </w:rPr>
-              <w:instrText xml:space="preserve"> PAGEREF _Toc31648296 \h </w:instrText>
+              <w:instrText xml:space="preserve"> PAGEREF _Toc31829304 \h </w:instrText>
             </w:r>
             <w:r>
               <w:rPr>
@@ -1386,13 +1393,27 @@
               <w:szCs w:val="24"/>
             </w:rPr>
           </w:pPr>
-          <w:hyperlink w:anchor="_Toc31648297" w:history="1">
+          <w:hyperlink w:anchor="_Toc31829305" w:history="1">
             <w:r>
               <w:rPr>
                 <w:rStyle w:val="Hyperlink"/>
                 <w:noProof/>
               </w:rPr>
-              <w:t>Date</w:t>
+              <w:t>D</w:t>
+            </w:r>
+            <w:r>
+              <w:rPr>
+                <w:rStyle w:val="Hyperlink"/>
+                <w:noProof/>
+              </w:rPr>
+              <w:t>a</w:t>
+            </w:r>
+            <w:r>
+              <w:rPr>
+                <w:rStyle w:val="Hyperlink"/>
+                <w:noProof/>
+              </w:rPr>
+              <w:t>te</w:t>
             </w:r>
             <w:r>
               <w:rPr>
@@ -1413,7 +1434,7 @@
                 <w:noProof/>
                 <w:webHidden/>
               </w:rPr>
-              <w:instrText xml:space="preserve"> PAGEREF _Toc31648297 \h </w:instrText>
+              <w:instrText xml:space="preserve"> PAGEREF _Toc31829305 \h </w:instrText>
             </w:r>
             <w:r>
               <w:rPr>
@@ -1459,13 +1480,13 @@
               <w:szCs w:val="24"/>
             </w:rPr>
           </w:pPr>
-          <w:hyperlink w:anchor="_Toc31648298" w:history="1">
+          <w:hyperlink w:anchor="_Toc31829306" w:history="1">
             <w:r>
               <w:rPr>
                 <w:rStyle w:val="Hyperlink"/>
                 <w:noProof/>
               </w:rPr>
-              <w:t>Help</w:t>
+              <w:t>History</w:t>
             </w:r>
             <w:r>
               <w:rPr>
@@ -1486,7 +1507,7 @@
                 <w:noProof/>
                 <w:webHidden/>
               </w:rPr>
-              <w:instrText xml:space="preserve"> PAGEREF _Toc31648298 \h </w:instrText>
+              <w:instrText xml:space="preserve"> PAGEREF _Toc31829306 \h </w:instrText>
             </w:r>
             <w:r>
               <w:rPr>
@@ -1532,27 +1553,13 @@
               <w:szCs w:val="24"/>
             </w:rPr>
           </w:pPr>
-          <w:hyperlink w:anchor="_Toc31648299" w:history="1">
+          <w:hyperlink w:anchor="_Toc31829307" w:history="1">
             <w:r>
               <w:rPr>
                 <w:rStyle w:val="Hyperlink"/>
                 <w:noProof/>
               </w:rPr>
-              <w:t>Vers</w:t>
-            </w:r>
-            <w:r>
-              <w:rPr>
-                <w:rStyle w:val="Hyperlink"/>
-                <w:noProof/>
-              </w:rPr>
-              <w:t>i</w:t>
-            </w:r>
-            <w:r>
-              <w:rPr>
-                <w:rStyle w:val="Hyperlink"/>
-                <w:noProof/>
-              </w:rPr>
-              <w:t>on</w:t>
+              <w:t>Help</w:t>
             </w:r>
             <w:r>
               <w:rPr>
@@ -1573,7 +1580,7 @@
                 <w:noProof/>
                 <w:webHidden/>
               </w:rPr>
-              <w:instrText xml:space="preserve"> PAGEREF _Toc31648299 \h </w:instrText>
+              <w:instrText xml:space="preserve"> PAGEREF _Toc31829307 \h </w:instrText>
             </w:r>
             <w:r>
               <w:rPr>
@@ -1619,7 +1626,7 @@
               <w:szCs w:val="24"/>
             </w:rPr>
           </w:pPr>
-          <w:hyperlink w:anchor="_Toc31648300" w:history="1">
+          <w:hyperlink w:anchor="_Toc31829308" w:history="1">
             <w:r>
               <w:rPr>
                 <w:rStyle w:val="Hyperlink"/>
@@ -1646,7 +1653,7 @@
                 <w:noProof/>
                 <w:webHidden/>
               </w:rPr>
-              <w:instrText xml:space="preserve"> PAGEREF _Toc31648300 \h </w:instrText>
+              <w:instrText xml:space="preserve"> PAGEREF _Toc31829308 \h </w:instrText>
             </w:r>
             <w:r>
               <w:rPr>
@@ -1692,7 +1699,7 @@
               <w:szCs w:val="24"/>
             </w:rPr>
           </w:pPr>
-          <w:hyperlink w:anchor="_Toc31648301" w:history="1">
+          <w:hyperlink w:anchor="_Toc31829309" w:history="1">
             <w:r>
               <w:rPr>
                 <w:rStyle w:val="Hyperlink"/>
@@ -1719,7 +1726,7 @@
                 <w:noProof/>
                 <w:webHidden/>
               </w:rPr>
-              <w:instrText xml:space="preserve"> PAGEREF _Toc31648301 \h </w:instrText>
+              <w:instrText xml:space="preserve"> PAGEREF _Toc31829309 \h </w:instrText>
             </w:r>
             <w:r>
               <w:rPr>
@@ -1740,6 +1747,79 @@
                 <w:webHidden/>
               </w:rPr>
               <w:t>9</w:t>
+            </w:r>
+            <w:r>
+              <w:rPr>
+                <w:noProof/>
+                <w:webHidden/>
+              </w:rPr>
+              <w:fldChar w:fldCharType="end"/>
+            </w:r>
+          </w:hyperlink>
+        </w:p>
+        <w:p>
+          <w:pPr>
+            <w:pStyle w:val="TOC3"/>
+            <w:tabs>
+              <w:tab w:val="right" w:leader="dot" w:pos="9350"/>
+            </w:tabs>
+            <w:rPr>
+              <w:rFonts w:eastAsiaTheme="minorEastAsia"/>
+              <w:i w:val="0"/>
+              <w:iCs w:val="0"/>
+              <w:noProof/>
+              <w:sz w:val="24"/>
+              <w:szCs w:val="24"/>
+            </w:rPr>
+          </w:pPr>
+          <w:hyperlink w:anchor="_Toc31829310" w:history="1">
+            <w:r>
+              <w:rPr>
+                <w:rStyle w:val="Hyperlink"/>
+                <w:noProof/>
+              </w:rPr>
+              <w:t>Version</w:t>
+            </w:r>
+            <w:r>
+              <w:rPr>
+                <w:noProof/>
+                <w:webHidden/>
+              </w:rPr>
+              <w:tab/>
+            </w:r>
+            <w:r>
+              <w:rPr>
+                <w:noProof/>
+                <w:webHidden/>
+              </w:rPr>
+              <w:fldChar w:fldCharType="begin"/>
+            </w:r>
+            <w:r>
+              <w:rPr>
+                <w:noProof/>
+                <w:webHidden/>
+              </w:rPr>
+              <w:instrText xml:space="preserve"> PAGEREF _Toc31829310 \h </w:instrText>
+            </w:r>
+            <w:r>
+              <w:rPr>
+                <w:noProof/>
+                <w:webHidden/>
+              </w:rPr>
+            </w:r>
+            <w:r>
+              <w:rPr>
+                <w:noProof/>
+                <w:webHidden/>
+              </w:rPr>
+              <w:fldChar w:fldCharType="separate"/>
+            </w:r>
+            <w:r>
+              <w:rPr>
+                <w:noProof/>
+                <w:webHidden/>
+              </w:rPr>
+              <w:t>10</w:t>
             </w:r>
             <w:r>
               <w:rPr>
@@ -1766,7 +1846,7 @@
               <w:szCs w:val="24"/>
             </w:rPr>
           </w:pPr>
-          <w:hyperlink w:anchor="_Toc31648302" w:history="1">
+          <w:hyperlink w:anchor="_Toc31829311" w:history="1">
             <w:r>
               <w:rPr>
                 <w:rStyle w:val="Hyperlink"/>
@@ -1793,7 +1873,7 @@
                 <w:noProof/>
                 <w:webHidden/>
               </w:rPr>
-              <w:instrText xml:space="preserve"> PAGEREF _Toc31648302 \h </w:instrText>
+              <w:instrText xml:space="preserve"> PAGEREF _Toc31829311 \h </w:instrText>
             </w:r>
             <w:r>
               <w:rPr>
@@ -1813,7 +1893,7 @@
                 <w:noProof/>
                 <w:webHidden/>
               </w:rPr>
-              <w:t>10</w:t>
+              <w:t>11</w:t>
             </w:r>
             <w:r>
               <w:rPr>
@@ -1848,7 +1928,7 @@
           <w:bottom w:val="double" w:sz="6" w:space="1" w:color="auto"/>
         </w:pBdr>
       </w:pPr>
-      <w:bookmarkStart w:id="1" w:name="_Toc31648292"/>
+      <w:bookmarkStart w:id="1" w:name="_Toc31829300"/>
       <w:r>
         <w:lastRenderedPageBreak/>
         <w:t>Definitions and Abbreviations</w:t>
@@ -1909,7 +1989,7 @@
           <w:bottom w:val="double" w:sz="6" w:space="1" w:color="auto"/>
         </w:pBdr>
       </w:pPr>
-      <w:bookmarkStart w:id="2" w:name="_Toc31648293"/>
+      <w:bookmarkStart w:id="2" w:name="_Toc31829301"/>
       <w:r>
         <w:lastRenderedPageBreak/>
         <w:t xml:space="preserve">Downloading the </w:t>
@@ -1970,7 +2050,7 @@
           <w:bottom w:val="double" w:sz="6" w:space="1" w:color="auto"/>
         </w:pBdr>
       </w:pPr>
-      <w:bookmarkStart w:id="3" w:name="_Toc31648294"/>
+      <w:bookmarkStart w:id="3" w:name="_Toc31829302"/>
       <w:r>
         <w:lastRenderedPageBreak/>
         <w:t>Building the Potato Operating System</w:t>
@@ -2096,7 +2176,7 @@
           <w:bottom w:val="double" w:sz="6" w:space="1" w:color="auto"/>
         </w:pBdr>
       </w:pPr>
-      <w:bookmarkStart w:id="4" w:name="_Toc31648295"/>
+      <w:bookmarkStart w:id="4" w:name="_Toc31829303"/>
       <w:r>
         <w:lastRenderedPageBreak/>
         <w:t>Launching the Potato Operating System</w:t>
@@ -2213,7 +2293,7 @@
           <w:bottom w:val="double" w:sz="6" w:space="1" w:color="auto"/>
         </w:pBdr>
       </w:pPr>
-      <w:bookmarkStart w:id="5" w:name="_Toc31648296"/>
+      <w:bookmarkStart w:id="5" w:name="_Toc31829304"/>
       <w:r>
         <w:t>Using the Potato Operating System</w:t>
       </w:r>
@@ -2243,7 +2323,7 @@
           <w:bottom w:val="single" w:sz="12" w:space="1" w:color="auto"/>
         </w:pBdr>
       </w:pPr>
-      <w:bookmarkStart w:id="6" w:name="_Toc31648297"/>
+      <w:bookmarkStart w:id="6" w:name="_Toc31829305"/>
       <w:r>
         <w:t>Date</w:t>
       </w:r>
@@ -2386,7 +2466,10 @@
         </w:numPr>
       </w:pPr>
       <w:r>
-        <w:t>Years are between 1700 and 3000</w:t>
+        <w:t xml:space="preserve">Years are between 1700 and </w:t>
+      </w:r>
+      <w:r>
+        <w:t>2999</w:t>
       </w:r>
     </w:p>
     <w:p/>
@@ -2472,7 +2555,35 @@
           <w:i/>
           <w:iCs/>
         </w:rPr>
-        <w:t>02:12:1997</w:t>
+        <w:t>02</w:t>
+      </w:r>
+      <w:r>
+        <w:rPr>
+          <w:i/>
+          <w:iCs/>
+        </w:rPr>
+        <w:t>/</w:t>
+      </w:r>
+      <w:r>
+        <w:rPr>
+          <w:i/>
+          <w:iCs/>
+        </w:rPr>
+        <w:t>12</w:t>
+      </w:r>
+      <w:r>
+        <w:rPr>
+          <w:i/>
+          <w:iCs/>
+        </w:rPr>
+        <w:t>/</w:t>
+      </w:r>
+      <w:r>
+        <w:rPr>
+          <w:i/>
+          <w:iCs/>
+        </w:rPr>
+        <w:t>1997</w:t>
       </w:r>
     </w:p>
     <w:p>
@@ -2500,7 +2611,35 @@
           <w:i/>
           <w:iCs/>
         </w:rPr>
-        <w:t>date --set 12:28:2870</w:t>
+        <w:t>date --set 12</w:t>
+      </w:r>
+      <w:r>
+        <w:rPr>
+          <w:i/>
+          <w:iCs/>
+        </w:rPr>
+        <w:t>/</w:t>
+      </w:r>
+      <w:r>
+        <w:rPr>
+          <w:i/>
+          <w:iCs/>
+        </w:rPr>
+        <w:t>28</w:t>
+      </w:r>
+      <w:r>
+        <w:rPr>
+          <w:i/>
+          <w:iCs/>
+        </w:rPr>
+        <w:t>/</w:t>
+      </w:r>
+      <w:r>
+        <w:rPr>
+          <w:i/>
+          <w:iCs/>
+        </w:rPr>
+        <w:t>2870</w:t>
       </w:r>
     </w:p>
     <w:p>
@@ -2515,9 +2654,11 @@
           <w:bottom w:val="single" w:sz="12" w:space="1" w:color="auto"/>
         </w:pBdr>
       </w:pPr>
+      <w:bookmarkStart w:id="7" w:name="_Toc31829306"/>
       <w:r>
         <w:t>History</w:t>
       </w:r>
+      <w:bookmarkEnd w:id="7"/>
     </w:p>
     <w:p/>
     <w:p>
@@ -2534,7 +2675,6 @@
       </w:r>
     </w:p>
     <w:p>
-      <w:bookmarkStart w:id="7" w:name="_Toc31648298"/>
       <w:r>
         <w:t xml:space="preserve">Built into the POS is a native history utility. Every command that you use will be logged into a system file. This enables the user to </w:t>
       </w:r>
@@ -2577,8 +2717,6 @@
         </w:rPr>
         <w:t>Usage:</w:t>
       </w:r>
-      <w:bookmarkStart w:id="8" w:name="_GoBack"/>
-      <w:bookmarkEnd w:id="8"/>
     </w:p>
     <w:p>
       <w:r>
@@ -2625,10 +2763,11 @@
           <w:bottom w:val="single" w:sz="12" w:space="1" w:color="auto"/>
         </w:pBdr>
       </w:pPr>
+      <w:bookmarkStart w:id="8" w:name="_Toc31829307"/>
       <w:r>
         <w:t>Help</w:t>
       </w:r>
-      <w:bookmarkEnd w:id="7"/>
+      <w:bookmarkEnd w:id="8"/>
     </w:p>
     <w:p/>
     <w:p>
@@ -2781,7 +2920,14 @@
           <w:i/>
           <w:iCs/>
         </w:rPr>
-        <w:t>–full</w:t>
+        <w:t>--</w:t>
+      </w:r>
+      <w:r>
+        <w:rPr>
+          <w:i/>
+          <w:iCs/>
+        </w:rPr>
+        <w:t>full</w:t>
       </w:r>
       <w:r>
         <w:t xml:space="preserve"> flags.</w:t>
@@ -2828,6 +2974,8 @@
         </w:rPr>
         <w:t>help</w:t>
       </w:r>
+      <w:bookmarkStart w:id="9" w:name="_GoBack"/>
+      <w:bookmarkEnd w:id="9"/>
     </w:p>
     <w:p>
       <w:pPr>
@@ -2911,11 +3059,11 @@
           <w:bottom w:val="single" w:sz="12" w:space="1" w:color="auto"/>
         </w:pBdr>
       </w:pPr>
-      <w:bookmarkStart w:id="9" w:name="_Toc31648300"/>
+      <w:bookmarkStart w:id="10" w:name="_Toc31829308"/>
       <w:r>
         <w:t>Shutdown</w:t>
       </w:r>
-      <w:bookmarkEnd w:id="9"/>
+      <w:bookmarkEnd w:id="10"/>
     </w:p>
     <w:p/>
     <w:p>
@@ -3161,11 +3309,11 @@
           <w:between w:val="single" w:sz="12" w:space="1" w:color="auto"/>
         </w:pBdr>
       </w:pPr>
-      <w:bookmarkStart w:id="10" w:name="_Toc31648301"/>
+      <w:bookmarkStart w:id="11" w:name="_Toc31829309"/>
       <w:r>
         <w:t>Time</w:t>
       </w:r>
-      <w:bookmarkEnd w:id="10"/>
+      <w:bookmarkEnd w:id="11"/>
     </w:p>
     <w:p>
       <w:pPr>
@@ -3173,7 +3321,6 @@
           <w:u w:val="single"/>
         </w:rPr>
       </w:pPr>
-      <w:bookmarkStart w:id="11" w:name="_Toc31648299"/>
     </w:p>
     <w:p>
       <w:pPr>
@@ -3511,10 +3658,11 @@
           <w:bottom w:val="single" w:sz="12" w:space="1" w:color="auto"/>
         </w:pBdr>
       </w:pPr>
+      <w:bookmarkStart w:id="12" w:name="_Toc31829310"/>
       <w:r>
         <w:t>Version</w:t>
       </w:r>
-      <w:bookmarkEnd w:id="11"/>
+      <w:bookmarkEnd w:id="12"/>
     </w:p>
     <w:p>
       <w:pPr>
@@ -3691,12 +3839,12 @@
           <w:bottom w:val="double" w:sz="6" w:space="1" w:color="auto"/>
         </w:pBdr>
       </w:pPr>
-      <w:bookmarkStart w:id="12" w:name="_Toc31648302"/>
+      <w:bookmarkStart w:id="13" w:name="_Toc31829311"/>
       <w:r>
         <w:lastRenderedPageBreak/>
         <w:t>How to Get Help</w:t>
       </w:r>
-      <w:bookmarkEnd w:id="12"/>
+      <w:bookmarkEnd w:id="13"/>
     </w:p>
     <w:p/>
     <w:p>
@@ -3833,6 +3981,11 @@
         <w:docPartUnique/>
       </w:docPartObj>
     </w:sdtPr>
+    <w:sdtEndPr>
+      <w:rPr>
+        <w:rStyle w:val="PageNumber"/>
+      </w:rPr>
+    </w:sdtEndPr>
     <w:sdtContent>
       <w:p>
         <w:pPr>
@@ -6228,7 +6381,7 @@
 </file>
 
 <file path=customXml/itemProps1.xml><?xml version="1.0" encoding="utf-8"?>
-<ds:datastoreItem xmlns:ds="http://schemas.openxmlformats.org/officeDocument/2006/customXml" ds:itemID="{77D38714-0AED-404B-BE55-56B90B177ED3}">
+<ds:datastoreItem xmlns:ds="http://schemas.openxmlformats.org/officeDocument/2006/customXml" ds:itemID="{CE32356E-0D88-0A4C-9444-A6D713678891}">
   <ds:schemaRefs>
     <ds:schemaRef ds:uri="http://schemas.openxmlformats.org/officeDocument/2006/bibliography"/>
   </ds:schemaRefs>

</xml_diff>